<commit_message>
Prise en mais IDE et tests
</commit_message>
<xml_diff>
--- a/env_travail_collaboratif_et_versionning_NSI.docx
+++ b/env_travail_collaboratif_et_versionning_NSI.docx
@@ -3,47 +3,79 @@
 <w:document xmlns:wpc="http://schemas.microsoft.com/office/word/2010/wordprocessingCanvas" xmlns:cx="http://schemas.microsoft.com/office/drawing/2014/chartex" xmlns:cx1="http://schemas.microsoft.com/office/drawing/2015/9/8/chartex" xmlns:cx2="http://schemas.microsoft.com/office/drawing/2015/10/21/chartex" xmlns:cx3="http://schemas.microsoft.com/office/drawing/2016/5/9/chartex" xmlns:cx4="http://schemas.microsoft.com/office/drawing/2016/5/10/chartex" xmlns:cx5="http://schemas.microsoft.com/office/drawing/2016/5/11/chartex" xmlns:cx6="http://schemas.microsoft.com/office/drawing/2016/5/12/chartex" xmlns:cx7="http://schemas.microsoft.com/office/drawing/2016/5/13/chartex" xmlns:cx8="http://schemas.microsoft.com/office/drawing/2016/5/14/chartex" xmlns:mc="http://schemas.openxmlformats.org/markup-compatibility/2006" xmlns:aink="http://schemas.microsoft.com/office/drawing/2016/ink" xmlns:am3d="http://schemas.microsoft.com/office/drawing/2017/model3d" xmlns:o="urn:schemas-microsoft-com:office:office" xmlns:oel="http://schemas.microsoft.com/office/2019/extlst" xmlns:r="http://schemas.openxmlformats.org/officeDocument/2006/relationships" xmlns:m="http://schemas.openxmlformats.org/officeDocument/2006/math" xmlns:v="urn:schemas-microsoft-com:vml" xmlns:wp14="http://schemas.microsoft.com/office/word/2010/wordprocessingDrawing" xmlns:wp="http://schemas.openxmlformats.org/drawingml/2006/wordprocessingDrawing" xmlns:w10="urn:schemas-microsoft-com:office:word" xmlns:w="http://schemas.openxmlformats.org/wordprocessingml/2006/main" xmlns:w14="http://schemas.microsoft.com/office/word/2010/wordml" xmlns:w15="http://schemas.microsoft.com/office/word/2012/wordml" xmlns:w16cex="http://schemas.microsoft.com/office/word/2018/wordml/cex" xmlns:w16cid="http://schemas.microsoft.com/office/word/2016/wordml/cid" xmlns:w16="http://schemas.microsoft.com/office/word/2018/wordml" xmlns:w16du="http://schemas.microsoft.com/office/word/2023/wordml/word16du" xmlns:w16sdtdh="http://schemas.microsoft.com/office/word/2020/wordml/sdtdatahash" xmlns:w16se="http://schemas.microsoft.com/office/word/2015/wordml/symex" xmlns:wpg="http://schemas.microsoft.com/office/word/2010/wordprocessingGroup" xmlns:wpi="http://schemas.microsoft.com/office/word/2010/wordprocessingInk" xmlns:wne="http://schemas.microsoft.com/office/word/2006/wordml" xmlns:wps="http://schemas.microsoft.com/office/word/2010/wordprocessingShape" mc:Ignorable="w14 w15 w16se w16cid w16 w16cex w16sdtdh w16du wp14">
   <w:body>
     <w:p>
-      <w:r>
-        <w:t xml:space="preserve">NSI </w:t>
-      </w:r>
-    </w:p>
-    <w:p>
-      <w:r>
-        <w:t xml:space="preserve">Lien Google Classroom : </w:t>
-      </w:r>
-    </w:p>
-    <w:p>
-      <w:r>
-        <w:t>GitHub classroom</w:t>
-      </w:r>
-      <w:r>
-        <w:t xml:space="preserve"> : </w:t>
-      </w:r>
-    </w:p>
-    <w:p>
-      <w:r>
-        <w:t>Utilisation à distance vi</w:t>
-      </w:r>
-      <w:r>
-        <w:t>a</w:t>
-      </w:r>
-      <w:r>
-        <w:t xml:space="preserve"> Visual Code ou Visual Codium :</w:t>
-      </w:r>
-    </w:p>
-    <w:p>
-      <w:hyperlink r:id="rId4" w:history="1">
-        <w:r>
-          <w:rPr>
-            <w:rStyle w:val="Lienhypertexte"/>
-          </w:rPr>
-          <w:t>https://code.visualstudio.com/docs/sourcecontrol/overview</w:t>
-        </w:r>
-      </w:hyperlink>
-    </w:p>
-    <w:p>
-      <w:r>
-        <w:t>Installer les extensions en fonction du besoin : python, github (pour synchroniser vos données dans le Cloud) , jupiter (pour lire les fichiers notebook jupiter )</w:t>
+      <w:pPr>
+        <w:pStyle w:val="Titre2"/>
+      </w:pPr>
+      <w:r>
+        <w:t>Comment travailler au lycée et récupérer son travail chez soi </w:t>
+      </w:r>
+      <w:r>
+        <w:t xml:space="preserve">facilement </w:t>
+      </w:r>
+      <w:r>
+        <w:t>?</w:t>
+      </w:r>
+    </w:p>
+    <w:p>
+      <w:pPr>
+        <w:pStyle w:val="Titre2"/>
+      </w:pPr>
+      <w:r>
+        <w:t>Comment travailler en groupe et échanger ensemble simplement sur notre travail en cours ?</w:t>
+      </w:r>
+    </w:p>
+    <w:p>
+      <w:pPr>
+        <w:pStyle w:val="Titre2"/>
+      </w:pPr>
+      <w:r>
+        <w:t>Comment montrer notre travail au professeur et discuter avec lui sur notre code ?</w:t>
+      </w:r>
+    </w:p>
+    <w:p>
+      <w:r>
+        <w:t>La solution : Utiliser des outils de versioning utiliser par les professionnels du développement informatique</w:t>
+      </w:r>
+    </w:p>
+    <w:p>
+      <w:pPr>
+        <w:pStyle w:val="Titre1"/>
+      </w:pPr>
+      <w:r>
+        <w:t xml:space="preserve">L’outil </w:t>
+      </w:r>
+      <w:r>
+        <w:t xml:space="preserve">du </w:t>
+      </w:r>
+      <w:proofErr w:type="spellStart"/>
+      <w:r>
+        <w:t>versionning</w:t>
+      </w:r>
+      <w:proofErr w:type="spellEnd"/>
+      <w:r>
+        <w:t xml:space="preserve"> </w:t>
+      </w:r>
+      <w:r>
+        <w:t xml:space="preserve">par excellence </w:t>
+      </w:r>
+      <w:r>
+        <w:rPr>
+          <w:b/>
+          <w:bCs/>
+          <w:color w:val="FF6600"/>
+        </w:rPr>
+        <w:t>g</w:t>
+      </w:r>
+      <w:r>
+        <w:rPr>
+          <w:b/>
+          <w:bCs/>
+          <w:color w:val="FF6600"/>
+        </w:rPr>
+        <w:t>it</w:t>
+      </w:r>
+      <w:r>
+        <w:t> !!!</w:t>
       </w:r>
     </w:p>
     <w:p>
@@ -52,10 +84,10 @@
           <w:noProof/>
         </w:rPr>
         <w:drawing>
-          <wp:inline distT="0" distB="0" distL="0" distR="0" wp14:anchorId="5DA140D8" wp14:editId="22E4F41D">
-            <wp:extent cx="5760720" cy="996315"/>
+          <wp:inline distT="0" distB="0" distL="0" distR="0" wp14:anchorId="3AB9F544" wp14:editId="0FA9C185">
+            <wp:extent cx="5760720" cy="2916555"/>
             <wp:effectExtent l="0" t="0" r="0" b="0"/>
-            <wp:docPr id="395794928" name="Image 1"/>
+            <wp:docPr id="970676924" name="Image 3" descr="10-Minute Guide to Git Version Control for Testers | by Zhimin Zhan | Medium"/>
             <wp:cNvGraphicFramePr>
               <a:graphicFrameLocks xmlns:a="http://schemas.openxmlformats.org/drawingml/2006/main" noChangeAspect="1"/>
             </wp:cNvGraphicFramePr>
@@ -63,23 +95,36 @@
               <a:graphicData uri="http://schemas.openxmlformats.org/drawingml/2006/picture">
                 <pic:pic xmlns:pic="http://schemas.openxmlformats.org/drawingml/2006/picture">
                   <pic:nvPicPr>
-                    <pic:cNvPr id="395794928" name=""/>
-                    <pic:cNvPicPr/>
+                    <pic:cNvPr id="0" name="Picture 3" descr="10-Minute Guide to Git Version Control for Testers | by Zhimin Zhan | Medium"/>
+                    <pic:cNvPicPr>
+                      <a:picLocks noChangeAspect="1" noChangeArrowheads="1"/>
+                    </pic:cNvPicPr>
                   </pic:nvPicPr>
                   <pic:blipFill>
-                    <a:blip r:embed="rId5"/>
+                    <a:blip r:embed="rId7" cstate="print">
+                      <a:extLst>
+                        <a:ext uri="{28A0092B-C50C-407E-A947-70E740481C1C}">
+                          <a14:useLocalDpi xmlns:a14="http://schemas.microsoft.com/office/drawing/2010/main" val="0"/>
+                        </a:ext>
+                      </a:extLst>
+                    </a:blip>
+                    <a:srcRect/>
                     <a:stretch>
                       <a:fillRect/>
                     </a:stretch>
                   </pic:blipFill>
-                  <pic:spPr>
+                  <pic:spPr bwMode="auto">
                     <a:xfrm>
                       <a:off x="0" y="0"/>
-                      <a:ext cx="5760720" cy="996315"/>
+                      <a:ext cx="5760720" cy="2916555"/>
                     </a:xfrm>
                     <a:prstGeom prst="rect">
                       <a:avLst/>
                     </a:prstGeom>
+                    <a:noFill/>
+                    <a:ln>
+                      <a:noFill/>
+                    </a:ln>
                   </pic:spPr>
                 </pic:pic>
               </a:graphicData>
@@ -88,87 +133,24 @@
         </w:drawing>
       </w:r>
     </w:p>
-    <w:p/>
-    <w:p>
-      <w:r>
-        <w:rPr>
-          <w:noProof/>
-        </w:rPr>
-        <mc:AlternateContent>
-          <mc:Choice Requires="wps">
-            <w:drawing>
-              <wp:anchor distT="0" distB="0" distL="114300" distR="114300" simplePos="0" relativeHeight="251659264" behindDoc="0" locked="0" layoutInCell="1" allowOverlap="1" wp14:anchorId="4EB70B20" wp14:editId="0D656383">
-                <wp:simplePos x="0" y="0"/>
-                <wp:positionH relativeFrom="column">
-                  <wp:posOffset>1430046</wp:posOffset>
-                </wp:positionH>
-                <wp:positionV relativeFrom="paragraph">
-                  <wp:posOffset>1149889</wp:posOffset>
-                </wp:positionV>
-                <wp:extent cx="845507" cy="751562"/>
-                <wp:effectExtent l="38100" t="38100" r="31115" b="29845"/>
-                <wp:wrapNone/>
-                <wp:docPr id="492548749" name="Connecteur droit avec flèche 1"/>
-                <wp:cNvGraphicFramePr/>
-                <a:graphic xmlns:a="http://schemas.openxmlformats.org/drawingml/2006/main">
-                  <a:graphicData uri="http://schemas.microsoft.com/office/word/2010/wordprocessingShape">
-                    <wps:wsp>
-                      <wps:cNvCnPr/>
-                      <wps:spPr>
-                        <a:xfrm flipH="1" flipV="1">
-                          <a:off x="0" y="0"/>
-                          <a:ext cx="845507" cy="751562"/>
-                        </a:xfrm>
-                        <a:prstGeom prst="straightConnector1">
-                          <a:avLst/>
-                        </a:prstGeom>
-                        <a:ln>
-                          <a:tailEnd type="triangle"/>
-                        </a:ln>
-                      </wps:spPr>
-                      <wps:style>
-                        <a:lnRef idx="1">
-                          <a:schemeClr val="accent1"/>
-                        </a:lnRef>
-                        <a:fillRef idx="0">
-                          <a:schemeClr val="accent1"/>
-                        </a:fillRef>
-                        <a:effectRef idx="0">
-                          <a:schemeClr val="accent1"/>
-                        </a:effectRef>
-                        <a:fontRef idx="minor">
-                          <a:schemeClr val="tx1"/>
-                        </a:fontRef>
-                      </wps:style>
-                      <wps:bodyPr/>
-                    </wps:wsp>
-                  </a:graphicData>
-                </a:graphic>
-              </wp:anchor>
-            </w:drawing>
-          </mc:Choice>
-          <mc:Fallback>
-            <w:pict>
-              <v:shapetype w14:anchorId="6D743E5E" id="_x0000_t32" coordsize="21600,21600" o:spt="32" o:oned="t" path="m,l21600,21600e" filled="f">
-                <v:path arrowok="t" fillok="f" o:connecttype="none"/>
-                <o:lock v:ext="edit" shapetype="t"/>
-              </v:shapetype>
-              <v:shape id="Connecteur droit avec flèche 1" o:spid="_x0000_s1026" type="#_x0000_t32" style="position:absolute;margin-left:112.6pt;margin-top:90.55pt;width:66.6pt;height:59.2pt;flip:x y;z-index:251659264;visibility:visible;mso-wrap-style:square;mso-wrap-distance-left:9pt;mso-wrap-distance-top:0;mso-wrap-distance-right:9pt;mso-wrap-distance-bottom:0;mso-position-horizontal:absolute;mso-position-horizontal-relative:text;mso-position-vertical:absolute;mso-position-vertical-relative:text" o:gfxdata="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" strokecolor="#4472c4 [3204]" strokeweight=".5pt">
-                <v:stroke endarrow="block" joinstyle="miter"/>
-              </v:shape>
-            </w:pict>
-          </mc:Fallback>
-        </mc:AlternateContent>
-      </w:r>
+    <w:p>
+      <w:r>
+        <w:t>mais c’est en ligne de commande …</w:t>
+      </w:r>
+      <w:r>
+        <w:t xml:space="preserve"> Aïe … Mince c’est dommage…</w:t>
+      </w:r>
+    </w:p>
+    <w:p>
       <w:r>
         <w:rPr>
           <w:noProof/>
         </w:rPr>
         <w:drawing>
-          <wp:inline distT="0" distB="0" distL="0" distR="0" wp14:anchorId="6784C5B6" wp14:editId="301508CB">
-            <wp:extent cx="5760720" cy="1402080"/>
-            <wp:effectExtent l="0" t="0" r="0" b="7620"/>
-            <wp:docPr id="366351563" name="Image 1"/>
+          <wp:inline distT="0" distB="0" distL="0" distR="0" wp14:anchorId="687F53DE" wp14:editId="3C5049A2">
+            <wp:extent cx="4521896" cy="739635"/>
+            <wp:effectExtent l="0" t="0" r="0" b="3810"/>
+            <wp:docPr id="1624291477" name="Image 8" descr="Git Commit"/>
             <wp:cNvGraphicFramePr>
               <a:graphicFrameLocks xmlns:a="http://schemas.openxmlformats.org/drawingml/2006/main" noChangeAspect="1"/>
             </wp:cNvGraphicFramePr>
@@ -176,23 +158,36 @@
               <a:graphicData uri="http://schemas.openxmlformats.org/drawingml/2006/picture">
                 <pic:pic xmlns:pic="http://schemas.openxmlformats.org/drawingml/2006/picture">
                   <pic:nvPicPr>
-                    <pic:cNvPr id="366351563" name=""/>
-                    <pic:cNvPicPr/>
+                    <pic:cNvPr id="0" name="Picture 25" descr="Git Commit"/>
+                    <pic:cNvPicPr>
+                      <a:picLocks noChangeAspect="1" noChangeArrowheads="1"/>
+                    </pic:cNvPicPr>
                   </pic:nvPicPr>
                   <pic:blipFill>
-                    <a:blip r:embed="rId6"/>
+                    <a:blip r:embed="rId8">
+                      <a:extLst>
+                        <a:ext uri="{28A0092B-C50C-407E-A947-70E740481C1C}">
+                          <a14:useLocalDpi xmlns:a14="http://schemas.microsoft.com/office/drawing/2010/main" val="0"/>
+                        </a:ext>
+                      </a:extLst>
+                    </a:blip>
+                    <a:srcRect/>
                     <a:stretch>
                       <a:fillRect/>
                     </a:stretch>
                   </pic:blipFill>
-                  <pic:spPr>
+                  <pic:spPr bwMode="auto">
                     <a:xfrm>
                       <a:off x="0" y="0"/>
-                      <a:ext cx="5760720" cy="1402080"/>
+                      <a:ext cx="4534278" cy="741660"/>
                     </a:xfrm>
                     <a:prstGeom prst="rect">
                       <a:avLst/>
                     </a:prstGeom>
+                    <a:noFill/>
+                    <a:ln>
+                      <a:noFill/>
+                    </a:ln>
                   </pic:spPr>
                 </pic:pic>
               </a:graphicData>
@@ -201,48 +196,58 @@
         </w:drawing>
       </w:r>
     </w:p>
-    <w:p/>
-    <w:p>
-      <w:r>
-        <w:t xml:space="preserve">Vous cliquez sur Clone Repository vers MesDocuments/NSI sur votre PC en </w:t>
-      </w:r>
-      <w:r>
-        <w:t>local</w:t>
-      </w:r>
-      <w:r>
-        <w:t xml:space="preserve"> et autorisez l’accès à votre compte GitHub via le web </w:t>
-      </w:r>
-    </w:p>
-    <w:p>
-      <w:r>
-        <w:t xml:space="preserve">Codespace : </w:t>
-      </w:r>
-    </w:p>
-    <w:p>
-      <w:r>
-        <w:t>1/ faire une modification et faire un commit avec commentaire puis un push !</w:t>
-      </w:r>
-    </w:p>
-    <w:p>
-      <w:r>
-        <w:lastRenderedPageBreak/>
-        <w:t>2 / Ajouter la preview pour pouvoir visualiser les extension html :</w:t>
-      </w:r>
-      <w:r>
-        <w:rPr>
-          <w:noProof/>
-        </w:rPr>
-        <w:t xml:space="preserve"> </w:t>
-      </w:r>
+    <w:p>
+      <w:pPr>
+        <w:pStyle w:val="Paragraphedeliste"/>
+        <w:numPr>
+          <w:ilvl w:val="0"/>
+          <w:numId w:val="5"/>
+        </w:numPr>
+      </w:pPr>
+      <w:r>
+        <w:t xml:space="preserve">Trop compliqué pour un début !!! </w:t>
+      </w:r>
+    </w:p>
+    <w:p>
+      <w:pPr>
+        <w:pStyle w:val="Paragraphedeliste"/>
+        <w:numPr>
+          <w:ilvl w:val="0"/>
+          <w:numId w:val="5"/>
+        </w:numPr>
+      </w:pPr>
+      <w:r>
+        <w:t>Bon, j’ai évidemment la solution, patientez encore …</w:t>
+      </w:r>
+    </w:p>
+    <w:p>
+      <w:pPr>
+        <w:pStyle w:val="Paragraphedeliste"/>
+        <w:numPr>
+          <w:ilvl w:val="0"/>
+          <w:numId w:val="5"/>
+        </w:numPr>
+      </w:pPr>
+      <w:r>
+        <w:t xml:space="preserve">Nous allons utiliser un Environnement de </w:t>
+      </w:r>
+      <w:r>
+        <w:t>Développement Intégré (IDE en anglais)</w:t>
+      </w:r>
+      <w:r>
+        <w:t xml:space="preserve"> qui s’appelle Visual Code qui va nous permettre de faire les commandes mais avec des boutons !!! </w:t>
+      </w:r>
+    </w:p>
+    <w:p>
       <w:r>
         <w:rPr>
           <w:noProof/>
         </w:rPr>
         <w:drawing>
-          <wp:inline distT="0" distB="0" distL="0" distR="0" wp14:anchorId="3068D51C" wp14:editId="7B1E5E80">
-            <wp:extent cx="5760720" cy="2983865"/>
-            <wp:effectExtent l="0" t="0" r="0" b="6985"/>
-            <wp:docPr id="982416096" name="Image 1"/>
+          <wp:inline distT="0" distB="0" distL="0" distR="0" wp14:anchorId="005C2BCE" wp14:editId="6EEF3B8F">
+            <wp:extent cx="1496860" cy="1428388"/>
+            <wp:effectExtent l="0" t="0" r="8255" b="635"/>
+            <wp:docPr id="170600747" name="Image 9" descr="visual studio code - Hide blue commit button in VSCode Source Control view  - Stack Overflow"/>
             <wp:cNvGraphicFramePr>
               <a:graphicFrameLocks xmlns:a="http://schemas.openxmlformats.org/drawingml/2006/main" noChangeAspect="1"/>
             </wp:cNvGraphicFramePr>
@@ -250,23 +255,36 @@
               <a:graphicData uri="http://schemas.openxmlformats.org/drawingml/2006/picture">
                 <pic:pic xmlns:pic="http://schemas.openxmlformats.org/drawingml/2006/picture">
                   <pic:nvPicPr>
-                    <pic:cNvPr id="982416096" name=""/>
-                    <pic:cNvPicPr/>
+                    <pic:cNvPr id="0" name="Picture 27" descr="visual studio code - Hide blue commit button in VSCode Source Control view  - Stack Overflow"/>
+                    <pic:cNvPicPr>
+                      <a:picLocks noChangeAspect="1" noChangeArrowheads="1"/>
+                    </pic:cNvPicPr>
                   </pic:nvPicPr>
                   <pic:blipFill>
-                    <a:blip r:embed="rId7"/>
+                    <a:blip r:embed="rId9" cstate="print">
+                      <a:extLst>
+                        <a:ext uri="{28A0092B-C50C-407E-A947-70E740481C1C}">
+                          <a14:useLocalDpi xmlns:a14="http://schemas.microsoft.com/office/drawing/2010/main" val="0"/>
+                        </a:ext>
+                      </a:extLst>
+                    </a:blip>
+                    <a:srcRect/>
                     <a:stretch>
                       <a:fillRect/>
                     </a:stretch>
                   </pic:blipFill>
-                  <pic:spPr>
+                  <pic:spPr bwMode="auto">
                     <a:xfrm>
                       <a:off x="0" y="0"/>
-                      <a:ext cx="5760720" cy="2983865"/>
+                      <a:ext cx="1499982" cy="1431368"/>
                     </a:xfrm>
                     <a:prstGeom prst="rect">
                       <a:avLst/>
                     </a:prstGeom>
+                    <a:noFill/>
+                    <a:ln>
+                      <a:noFill/>
+                    </a:ln>
                   </pic:spPr>
                 </pic:pic>
               </a:graphicData>
@@ -274,9 +292,192 @@
           </wp:inline>
         </w:drawing>
       </w:r>
-    </w:p>
-    <w:p/>
+      <w:r>
+        <w:t xml:space="preserve"> </w:t>
+      </w:r>
+      <w:proofErr w:type="spellStart"/>
+      <w:r>
+        <w:t>Waouw</w:t>
+      </w:r>
+      <w:proofErr w:type="spellEnd"/>
+      <w:r>
+        <w:t> ! Plutôt cool ! Merci Monsieur ! De rien cadeau !!!</w:t>
+      </w:r>
+    </w:p>
+    <w:p>
+      <w:pPr>
+        <w:rPr>
+          <w:noProof/>
+        </w:rPr>
+      </w:pPr>
+    </w:p>
+    <w:p>
+      <w:pPr>
+        <w:pStyle w:val="Paragraphedeliste"/>
+        <w:numPr>
+          <w:ilvl w:val="0"/>
+          <w:numId w:val="4"/>
+        </w:numPr>
+        <w:rPr>
+          <w:noProof/>
+        </w:rPr>
+      </w:pPr>
+      <w:r>
+        <w:rPr>
+          <w:noProof/>
+        </w:rPr>
+        <w:lastRenderedPageBreak/>
+        <w:t xml:space="preserve">Ok mais il va aller où notre travail ? </w:t>
+      </w:r>
+    </w:p>
+    <w:p>
+      <w:pPr>
+        <w:pStyle w:val="Paragraphedeliste"/>
+        <w:numPr>
+          <w:ilvl w:val="0"/>
+          <w:numId w:val="4"/>
+        </w:numPr>
+        <w:rPr>
+          <w:noProof/>
+        </w:rPr>
+      </w:pPr>
+      <w:r>
+        <w:rPr>
+          <w:noProof/>
+        </w:rPr>
+        <w:t>Ben dans le cloud ! Les nuages ! Bon, les nuages de GitHub, c’est une entreprise qui propose de stocker les projets ( repositories ) informatique.</w:t>
+      </w:r>
+    </w:p>
+    <w:p>
+      <w:pPr>
+        <w:pStyle w:val="Paragraphedeliste"/>
+        <w:rPr>
+          <w:noProof/>
+        </w:rPr>
+      </w:pPr>
+    </w:p>
+    <w:p>
+      <w:pPr>
+        <w:pStyle w:val="Titre1"/>
+        <w:rPr>
+          <w:noProof/>
+        </w:rPr>
+      </w:pPr>
+      <w:r>
+        <w:rPr>
+          <w:noProof/>
+        </w:rPr>
+        <w:t>Un herbergeur de projet</w:t>
+      </w:r>
+      <w:r>
+        <w:rPr>
+          <w:noProof/>
+        </w:rPr>
+        <w:t xml:space="preserve">s </w:t>
+      </w:r>
+      <w:r>
+        <w:rPr>
+          <w:noProof/>
+        </w:rPr>
+        <w:t>informatiques</w:t>
+      </w:r>
+      <w:r>
+        <w:rPr>
+          <w:noProof/>
+        </w:rPr>
+        <w:t xml:space="preserve"> avec versionning : GitHub ou GitLab </w:t>
+      </w:r>
+    </w:p>
+    <w:p>
+      <w:r>
+        <w:rPr>
+          <w:noProof/>
+        </w:rPr>
+        <w:drawing>
+          <wp:inline distT="0" distB="0" distL="0" distR="0" wp14:anchorId="1131AB3A" wp14:editId="6517BBA5">
+            <wp:extent cx="5543375" cy="3504881"/>
+            <wp:effectExtent l="0" t="0" r="635" b="635"/>
+            <wp:docPr id="1621306537" name="Image 2" descr="Git VS GitHub | A Comparative Analysis // Unstop"/>
+            <wp:cNvGraphicFramePr>
+              <a:graphicFrameLocks xmlns:a="http://schemas.openxmlformats.org/drawingml/2006/main" noChangeAspect="1"/>
+            </wp:cNvGraphicFramePr>
+            <a:graphic xmlns:a="http://schemas.openxmlformats.org/drawingml/2006/main">
+              <a:graphicData uri="http://schemas.openxmlformats.org/drawingml/2006/picture">
+                <pic:pic xmlns:pic="http://schemas.openxmlformats.org/drawingml/2006/picture">
+                  <pic:nvPicPr>
+                    <pic:cNvPr id="0" name="Picture 1" descr="Git VS GitHub | A Comparative Analysis // Unstop"/>
+                    <pic:cNvPicPr>
+                      <a:picLocks noChangeAspect="1" noChangeArrowheads="1"/>
+                    </pic:cNvPicPr>
+                  </pic:nvPicPr>
+                  <pic:blipFill rotWithShape="1">
+                    <a:blip r:embed="rId10">
+                      <a:extLst>
+                        <a:ext uri="{28A0092B-C50C-407E-A947-70E740481C1C}">
+                          <a14:useLocalDpi xmlns:a14="http://schemas.microsoft.com/office/drawing/2010/main" val="0"/>
+                        </a:ext>
+                      </a:extLst>
+                    </a:blip>
+                    <a:srcRect l="2510" t="3063" r="1177" b="3668"/>
+                    <a:stretch/>
+                  </pic:blipFill>
+                  <pic:spPr bwMode="auto">
+                    <a:xfrm>
+                      <a:off x="0" y="0"/>
+                      <a:ext cx="5548216" cy="3507942"/>
+                    </a:xfrm>
+                    <a:prstGeom prst="rect">
+                      <a:avLst/>
+                    </a:prstGeom>
+                    <a:noFill/>
+                    <a:ln>
+                      <a:noFill/>
+                    </a:ln>
+                    <a:extLst>
+                      <a:ext uri="{53640926-AAD7-44D8-BBD7-CCE9431645EC}">
+                        <a14:shadowObscured xmlns:a14="http://schemas.microsoft.com/office/drawing/2010/main"/>
+                      </a:ext>
+                    </a:extLst>
+                  </pic:spPr>
+                </pic:pic>
+              </a:graphicData>
+            </a:graphic>
+          </wp:inline>
+        </w:drawing>
+      </w:r>
+      <w:r>
+        <w:t xml:space="preserve"> </w:t>
+      </w:r>
+    </w:p>
+    <w:p>
+      <w:r>
+        <w:t>E</w:t>
+      </w:r>
+      <w:r>
+        <w:t>t</w:t>
+      </w:r>
+      <w:r>
+        <w:t xml:space="preserve"> voilà, à présent on peut travailler sur un poste au lycée, puis faire un commit pour enregistrer les changements et enfin un push pour l’envoyer sur un repository à moi sur un serveur de GitHub ! </w:t>
+      </w:r>
+    </w:p>
+    <w:p>
+      <w:r>
+        <w:t xml:space="preserve">Ensuite, je me connecte sur mon PC à la maison, je fais un Pull pour </w:t>
+      </w:r>
+      <w:r>
+        <w:t>récupérer</w:t>
+      </w:r>
+      <w:r>
+        <w:t xml:space="preserve"> mon repository sur mon PC en local et je fais des modifications, ensuite commit et puis à la fin Push vers le serveur de GitHub !!!</w:t>
+      </w:r>
+    </w:p>
+    <w:p>
+      <w:r>
+        <w:t xml:space="preserve">C’est bon c’est clair, la suite en vidéo !!! </w:t>
+      </w:r>
+    </w:p>
     <w:sectPr>
+      <w:headerReference w:type="default" r:id="rId11"/>
       <w:pgSz w:w="11906" w:h="16838"/>
       <w:pgMar w:top="1417" w:right="1417" w:bottom="1417" w:left="1417" w:header="708" w:footer="708" w:gutter="0"/>
       <w:cols w:space="708"/>
@@ -284,6 +485,619 @@
     </w:sectPr>
   </w:body>
 </w:document>
+</file>
+
+<file path=word/endnotes.xml><?xml version="1.0" encoding="utf-8"?>
+<w:endnotes xmlns:wpc="http://schemas.microsoft.com/office/word/2010/wordprocessingCanvas" xmlns:cx="http://schemas.microsoft.com/office/drawing/2014/chartex" xmlns:cx1="http://schemas.microsoft.com/office/drawing/2015/9/8/chartex" xmlns:cx2="http://schemas.microsoft.com/office/drawing/2015/10/21/chartex" xmlns:cx3="http://schemas.microsoft.com/office/drawing/2016/5/9/chartex" xmlns:cx4="http://schemas.microsoft.com/office/drawing/2016/5/10/chartex" xmlns:cx5="http://schemas.microsoft.com/office/drawing/2016/5/11/chartex" xmlns:cx6="http://schemas.microsoft.com/office/drawing/2016/5/12/chartex" xmlns:cx7="http://schemas.microsoft.com/office/drawing/2016/5/13/chartex" xmlns:cx8="http://schemas.microsoft.com/office/drawing/2016/5/14/chartex" xmlns:mc="http://schemas.openxmlformats.org/markup-compatibility/2006" xmlns:aink="http://schemas.microsoft.com/office/drawing/2016/ink" xmlns:am3d="http://schemas.microsoft.com/office/drawing/2017/model3d" xmlns:o="urn:schemas-microsoft-com:office:office" xmlns:oel="http://schemas.microsoft.com/office/2019/extlst" xmlns:r="http://schemas.openxmlformats.org/officeDocument/2006/relationships" xmlns:m="http://schemas.openxmlformats.org/officeDocument/2006/math" xmlns:v="urn:schemas-microsoft-com:vml" xmlns:wp14="http://schemas.microsoft.com/office/word/2010/wordprocessingDrawing" xmlns:wp="http://schemas.openxmlformats.org/drawingml/2006/wordprocessingDrawing" xmlns:w10="urn:schemas-microsoft-com:office:word" xmlns:w="http://schemas.openxmlformats.org/wordprocessingml/2006/main" xmlns:w14="http://schemas.microsoft.com/office/word/2010/wordml" xmlns:w15="http://schemas.microsoft.com/office/word/2012/wordml" xmlns:w16cex="http://schemas.microsoft.com/office/word/2018/wordml/cex" xmlns:w16cid="http://schemas.microsoft.com/office/word/2016/wordml/cid" xmlns:w16="http://schemas.microsoft.com/office/word/2018/wordml" xmlns:w16du="http://schemas.microsoft.com/office/word/2023/wordml/word16du" xmlns:w16sdtdh="http://schemas.microsoft.com/office/word/2020/wordml/sdtdatahash" xmlns:w16se="http://schemas.microsoft.com/office/word/2015/wordml/symex" xmlns:wpg="http://schemas.microsoft.com/office/word/2010/wordprocessingGroup" xmlns:wpi="http://schemas.microsoft.com/office/word/2010/wordprocessingInk" xmlns:wne="http://schemas.microsoft.com/office/word/2006/wordml" xmlns:wps="http://schemas.microsoft.com/office/word/2010/wordprocessingShape" mc:Ignorable="w14 w15 w16se w16cid w16 w16cex w16sdtdh w16du wp14">
+  <w:endnote w:type="separator" w:id="-1">
+    <w:p>
+      <w:pPr>
+        <w:spacing w:after="0" w:line="240" w:lineRule="auto"/>
+      </w:pPr>
+      <w:r>
+        <w:separator/>
+      </w:r>
+    </w:p>
+  </w:endnote>
+  <w:endnote w:type="continuationSeparator" w:id="0">
+    <w:p>
+      <w:pPr>
+        <w:spacing w:after="0" w:line="240" w:lineRule="auto"/>
+      </w:pPr>
+      <w:r>
+        <w:continuationSeparator/>
+      </w:r>
+    </w:p>
+  </w:endnote>
+</w:endnotes>
+</file>
+
+<file path=word/footnotes.xml><?xml version="1.0" encoding="utf-8"?>
+<w:footnotes xmlns:wpc="http://schemas.microsoft.com/office/word/2010/wordprocessingCanvas" xmlns:cx="http://schemas.microsoft.com/office/drawing/2014/chartex" xmlns:cx1="http://schemas.microsoft.com/office/drawing/2015/9/8/chartex" xmlns:cx2="http://schemas.microsoft.com/office/drawing/2015/10/21/chartex" xmlns:cx3="http://schemas.microsoft.com/office/drawing/2016/5/9/chartex" xmlns:cx4="http://schemas.microsoft.com/office/drawing/2016/5/10/chartex" xmlns:cx5="http://schemas.microsoft.com/office/drawing/2016/5/11/chartex" xmlns:cx6="http://schemas.microsoft.com/office/drawing/2016/5/12/chartex" xmlns:cx7="http://schemas.microsoft.com/office/drawing/2016/5/13/chartex" xmlns:cx8="http://schemas.microsoft.com/office/drawing/2016/5/14/chartex" xmlns:mc="http://schemas.openxmlformats.org/markup-compatibility/2006" xmlns:aink="http://schemas.microsoft.com/office/drawing/2016/ink" xmlns:am3d="http://schemas.microsoft.com/office/drawing/2017/model3d" xmlns:o="urn:schemas-microsoft-com:office:office" xmlns:oel="http://schemas.microsoft.com/office/2019/extlst" xmlns:r="http://schemas.openxmlformats.org/officeDocument/2006/relationships" xmlns:m="http://schemas.openxmlformats.org/officeDocument/2006/math" xmlns:v="urn:schemas-microsoft-com:vml" xmlns:wp14="http://schemas.microsoft.com/office/word/2010/wordprocessingDrawing" xmlns:wp="http://schemas.openxmlformats.org/drawingml/2006/wordprocessingDrawing" xmlns:w10="urn:schemas-microsoft-com:office:word" xmlns:w="http://schemas.openxmlformats.org/wordprocessingml/2006/main" xmlns:w14="http://schemas.microsoft.com/office/word/2010/wordml" xmlns:w15="http://schemas.microsoft.com/office/word/2012/wordml" xmlns:w16cex="http://schemas.microsoft.com/office/word/2018/wordml/cex" xmlns:w16cid="http://schemas.microsoft.com/office/word/2016/wordml/cid" xmlns:w16="http://schemas.microsoft.com/office/word/2018/wordml" xmlns:w16du="http://schemas.microsoft.com/office/word/2023/wordml/word16du" xmlns:w16sdtdh="http://schemas.microsoft.com/office/word/2020/wordml/sdtdatahash" xmlns:w16se="http://schemas.microsoft.com/office/word/2015/wordml/symex" xmlns:wpg="http://schemas.microsoft.com/office/word/2010/wordprocessingGroup" xmlns:wpi="http://schemas.microsoft.com/office/word/2010/wordprocessingInk" xmlns:wne="http://schemas.microsoft.com/office/word/2006/wordml" xmlns:wps="http://schemas.microsoft.com/office/word/2010/wordprocessingShape" mc:Ignorable="w14 w15 w16se w16cid w16 w16cex w16sdtdh w16du wp14">
+  <w:footnote w:type="separator" w:id="-1">
+    <w:p>
+      <w:pPr>
+        <w:spacing w:after="0" w:line="240" w:lineRule="auto"/>
+      </w:pPr>
+      <w:r>
+        <w:separator/>
+      </w:r>
+    </w:p>
+  </w:footnote>
+  <w:footnote w:type="continuationSeparator" w:id="0">
+    <w:p>
+      <w:pPr>
+        <w:spacing w:after="0" w:line="240" w:lineRule="auto"/>
+      </w:pPr>
+      <w:r>
+        <w:continuationSeparator/>
+      </w:r>
+    </w:p>
+  </w:footnote>
+</w:footnotes>
+</file>
+
+<file path=word/header1.xml><?xml version="1.0" encoding="utf-8"?>
+<w:hdr xmlns:wpc="http://schemas.microsoft.com/office/word/2010/wordprocessingCanvas" xmlns:cx="http://schemas.microsoft.com/office/drawing/2014/chartex" xmlns:cx1="http://schemas.microsoft.com/office/drawing/2015/9/8/chartex" xmlns:cx2="http://schemas.microsoft.com/office/drawing/2015/10/21/chartex" xmlns:cx3="http://schemas.microsoft.com/office/drawing/2016/5/9/chartex" xmlns:cx4="http://schemas.microsoft.com/office/drawing/2016/5/10/chartex" xmlns:cx5="http://schemas.microsoft.com/office/drawing/2016/5/11/chartex" xmlns:cx6="http://schemas.microsoft.com/office/drawing/2016/5/12/chartex" xmlns:cx7="http://schemas.microsoft.com/office/drawing/2016/5/13/chartex" xmlns:cx8="http://schemas.microsoft.com/office/drawing/2016/5/14/chartex" xmlns:mc="http://schemas.openxmlformats.org/markup-compatibility/2006" xmlns:aink="http://schemas.microsoft.com/office/drawing/2016/ink" xmlns:am3d="http://schemas.microsoft.com/office/drawing/2017/model3d" xmlns:o="urn:schemas-microsoft-com:office:office" xmlns:oel="http://schemas.microsoft.com/office/2019/extlst" xmlns:r="http://schemas.openxmlformats.org/officeDocument/2006/relationships" xmlns:m="http://schemas.openxmlformats.org/officeDocument/2006/math" xmlns:v="urn:schemas-microsoft-com:vml" xmlns:wp14="http://schemas.microsoft.com/office/word/2010/wordprocessingDrawing" xmlns:wp="http://schemas.openxmlformats.org/drawingml/2006/wordprocessingDrawing" xmlns:w10="urn:schemas-microsoft-com:office:word" xmlns:w="http://schemas.openxmlformats.org/wordprocessingml/2006/main" xmlns:w14="http://schemas.microsoft.com/office/word/2010/wordml" xmlns:w15="http://schemas.microsoft.com/office/word/2012/wordml" xmlns:w16cex="http://schemas.microsoft.com/office/word/2018/wordml/cex" xmlns:w16cid="http://schemas.microsoft.com/office/word/2016/wordml/cid" xmlns:w16="http://schemas.microsoft.com/office/word/2018/wordml" xmlns:w16du="http://schemas.microsoft.com/office/word/2023/wordml/word16du" xmlns:w16sdtdh="http://schemas.microsoft.com/office/word/2020/wordml/sdtdatahash" xmlns:w16se="http://schemas.microsoft.com/office/word/2015/wordml/symex" xmlns:wpg="http://schemas.microsoft.com/office/word/2010/wordprocessingGroup" xmlns:wpi="http://schemas.microsoft.com/office/word/2010/wordprocessingInk" xmlns:wne="http://schemas.microsoft.com/office/word/2006/wordml" xmlns:wps="http://schemas.microsoft.com/office/word/2010/wordprocessingShape" mc:Ignorable="w14 w15 w16se w16cid w16 w16cex w16sdtdh w16du wp14">
+  <w:p>
+    <w:pPr>
+      <w:pStyle w:val="En-tte"/>
+    </w:pPr>
+    <w:r>
+      <w:tab/>
+    </w:r>
+    <w:proofErr w:type="spellStart"/>
+    <w:r>
+      <w:t>Versionning</w:t>
+    </w:r>
+    <w:proofErr w:type="spellEnd"/>
+    <w:r>
+      <w:t xml:space="preserve"> avec git et </w:t>
+    </w:r>
+    <w:proofErr w:type="spellStart"/>
+    <w:r>
+      <w:t>hebergement</w:t>
+    </w:r>
+    <w:proofErr w:type="spellEnd"/>
+    <w:r>
+      <w:t xml:space="preserve"> avec GitHub</w:t>
+    </w:r>
+  </w:p>
+</w:hdr>
+</file>
+
+<file path=word/numbering.xml><?xml version="1.0" encoding="utf-8"?>
+<w:numbering xmlns:wpc="http://schemas.microsoft.com/office/word/2010/wordprocessingCanvas" xmlns:cx="http://schemas.microsoft.com/office/drawing/2014/chartex" xmlns:cx1="http://schemas.microsoft.com/office/drawing/2015/9/8/chartex" xmlns:cx2="http://schemas.microsoft.com/office/drawing/2015/10/21/chartex" xmlns:cx3="http://schemas.microsoft.com/office/drawing/2016/5/9/chartex" xmlns:cx4="http://schemas.microsoft.com/office/drawing/2016/5/10/chartex" xmlns:cx5="http://schemas.microsoft.com/office/drawing/2016/5/11/chartex" xmlns:cx6="http://schemas.microsoft.com/office/drawing/2016/5/12/chartex" xmlns:cx7="http://schemas.microsoft.com/office/drawing/2016/5/13/chartex" xmlns:cx8="http://schemas.microsoft.com/office/drawing/2016/5/14/chartex" xmlns:mc="http://schemas.openxmlformats.org/markup-compatibility/2006" xmlns:aink="http://schemas.microsoft.com/office/drawing/2016/ink" xmlns:am3d="http://schemas.microsoft.com/office/drawing/2017/model3d" xmlns:o="urn:schemas-microsoft-com:office:office" xmlns:oel="http://schemas.microsoft.com/office/2019/extlst" xmlns:r="http://schemas.openxmlformats.org/officeDocument/2006/relationships" xmlns:m="http://schemas.openxmlformats.org/officeDocument/2006/math" xmlns:v="urn:schemas-microsoft-com:vml" xmlns:wp14="http://schemas.microsoft.com/office/word/2010/wordprocessingDrawing" xmlns:wp="http://schemas.openxmlformats.org/drawingml/2006/wordprocessingDrawing" xmlns:w10="urn:schemas-microsoft-com:office:word" xmlns:w="http://schemas.openxmlformats.org/wordprocessingml/2006/main" xmlns:w14="http://schemas.microsoft.com/office/word/2010/wordml" xmlns:w15="http://schemas.microsoft.com/office/word/2012/wordml" xmlns:w16cex="http://schemas.microsoft.com/office/word/2018/wordml/cex" xmlns:w16cid="http://schemas.microsoft.com/office/word/2016/wordml/cid" xmlns:w16="http://schemas.microsoft.com/office/word/2018/wordml" xmlns:w16du="http://schemas.microsoft.com/office/word/2023/wordml/word16du" xmlns:w16sdtdh="http://schemas.microsoft.com/office/word/2020/wordml/sdtdatahash" xmlns:w16se="http://schemas.microsoft.com/office/word/2015/wordml/symex" xmlns:wpg="http://schemas.microsoft.com/office/word/2010/wordprocessingGroup" xmlns:wpi="http://schemas.microsoft.com/office/word/2010/wordprocessingInk" xmlns:wne="http://schemas.microsoft.com/office/word/2006/wordml" xmlns:wps="http://schemas.microsoft.com/office/word/2010/wordprocessingShape" mc:Ignorable="w14 w15 w16se w16cid w16 w16cex w16sdtdh w16du wp14">
+  <w:abstractNum w:abstractNumId="0" w15:restartNumberingAfterBreak="0">
+    <w:nsid w:val="001D7E5F"/>
+    <w:multiLevelType w:val="hybridMultilevel"/>
+    <w:tmpl w:val="9E0EF6F8"/>
+    <w:lvl w:ilvl="0" w:tplc="040C0001">
+      <w:start w:val="1"/>
+      <w:numFmt w:val="bullet"/>
+      <w:lvlText w:val=""/>
+      <w:lvlJc w:val="left"/>
+      <w:pPr>
+        <w:ind w:left="720" w:hanging="360"/>
+      </w:pPr>
+      <w:rPr>
+        <w:rFonts w:ascii="Symbol" w:hAnsi="Symbol" w:hint="default"/>
+      </w:rPr>
+    </w:lvl>
+    <w:lvl w:ilvl="1" w:tplc="FFFFFFFF" w:tentative="1">
+      <w:start w:val="1"/>
+      <w:numFmt w:val="lowerLetter"/>
+      <w:lvlText w:val="%2."/>
+      <w:lvlJc w:val="left"/>
+      <w:pPr>
+        <w:ind w:left="1440" w:hanging="360"/>
+      </w:pPr>
+    </w:lvl>
+    <w:lvl w:ilvl="2" w:tplc="FFFFFFFF" w:tentative="1">
+      <w:start w:val="1"/>
+      <w:numFmt w:val="lowerRoman"/>
+      <w:lvlText w:val="%3."/>
+      <w:lvlJc w:val="right"/>
+      <w:pPr>
+        <w:ind w:left="2160" w:hanging="180"/>
+      </w:pPr>
+    </w:lvl>
+    <w:lvl w:ilvl="3" w:tplc="FFFFFFFF" w:tentative="1">
+      <w:start w:val="1"/>
+      <w:numFmt w:val="decimal"/>
+      <w:lvlText w:val="%4."/>
+      <w:lvlJc w:val="left"/>
+      <w:pPr>
+        <w:ind w:left="2880" w:hanging="360"/>
+      </w:pPr>
+    </w:lvl>
+    <w:lvl w:ilvl="4" w:tplc="FFFFFFFF" w:tentative="1">
+      <w:start w:val="1"/>
+      <w:numFmt w:val="lowerLetter"/>
+      <w:lvlText w:val="%5."/>
+      <w:lvlJc w:val="left"/>
+      <w:pPr>
+        <w:ind w:left="3600" w:hanging="360"/>
+      </w:pPr>
+    </w:lvl>
+    <w:lvl w:ilvl="5" w:tplc="FFFFFFFF" w:tentative="1">
+      <w:start w:val="1"/>
+      <w:numFmt w:val="lowerRoman"/>
+      <w:lvlText w:val="%6."/>
+      <w:lvlJc w:val="right"/>
+      <w:pPr>
+        <w:ind w:left="4320" w:hanging="180"/>
+      </w:pPr>
+    </w:lvl>
+    <w:lvl w:ilvl="6" w:tplc="FFFFFFFF" w:tentative="1">
+      <w:start w:val="1"/>
+      <w:numFmt w:val="decimal"/>
+      <w:lvlText w:val="%7."/>
+      <w:lvlJc w:val="left"/>
+      <w:pPr>
+        <w:ind w:left="5040" w:hanging="360"/>
+      </w:pPr>
+    </w:lvl>
+    <w:lvl w:ilvl="7" w:tplc="FFFFFFFF" w:tentative="1">
+      <w:start w:val="1"/>
+      <w:numFmt w:val="lowerLetter"/>
+      <w:lvlText w:val="%8."/>
+      <w:lvlJc w:val="left"/>
+      <w:pPr>
+        <w:ind w:left="5760" w:hanging="360"/>
+      </w:pPr>
+    </w:lvl>
+    <w:lvl w:ilvl="8" w:tplc="FFFFFFFF" w:tentative="1">
+      <w:start w:val="1"/>
+      <w:numFmt w:val="lowerRoman"/>
+      <w:lvlText w:val="%9."/>
+      <w:lvlJc w:val="right"/>
+      <w:pPr>
+        <w:ind w:left="6480" w:hanging="180"/>
+      </w:pPr>
+    </w:lvl>
+  </w:abstractNum>
+  <w:abstractNum w:abstractNumId="1" w15:restartNumberingAfterBreak="0">
+    <w:nsid w:val="077E19B1"/>
+    <w:multiLevelType w:val="hybridMultilevel"/>
+    <w:tmpl w:val="D7F8C848"/>
+    <w:lvl w:ilvl="0" w:tplc="040C000B">
+      <w:start w:val="1"/>
+      <w:numFmt w:val="bullet"/>
+      <w:lvlText w:val=""/>
+      <w:lvlJc w:val="left"/>
+      <w:pPr>
+        <w:ind w:left="720" w:hanging="360"/>
+      </w:pPr>
+      <w:rPr>
+        <w:rFonts w:ascii="Wingdings" w:hAnsi="Wingdings" w:hint="default"/>
+      </w:rPr>
+    </w:lvl>
+    <w:lvl w:ilvl="1" w:tplc="FFFFFFFF" w:tentative="1">
+      <w:start w:val="1"/>
+      <w:numFmt w:val="bullet"/>
+      <w:lvlText w:val="o"/>
+      <w:lvlJc w:val="left"/>
+      <w:pPr>
+        <w:ind w:left="1440" w:hanging="360"/>
+      </w:pPr>
+      <w:rPr>
+        <w:rFonts w:ascii="Courier New" w:hAnsi="Courier New" w:cs="Courier New" w:hint="default"/>
+      </w:rPr>
+    </w:lvl>
+    <w:lvl w:ilvl="2" w:tplc="FFFFFFFF" w:tentative="1">
+      <w:start w:val="1"/>
+      <w:numFmt w:val="bullet"/>
+      <w:lvlText w:val=""/>
+      <w:lvlJc w:val="left"/>
+      <w:pPr>
+        <w:ind w:left="2160" w:hanging="360"/>
+      </w:pPr>
+      <w:rPr>
+        <w:rFonts w:ascii="Wingdings" w:hAnsi="Wingdings" w:hint="default"/>
+      </w:rPr>
+    </w:lvl>
+    <w:lvl w:ilvl="3" w:tplc="FFFFFFFF" w:tentative="1">
+      <w:start w:val="1"/>
+      <w:numFmt w:val="bullet"/>
+      <w:lvlText w:val=""/>
+      <w:lvlJc w:val="left"/>
+      <w:pPr>
+        <w:ind w:left="2880" w:hanging="360"/>
+      </w:pPr>
+      <w:rPr>
+        <w:rFonts w:ascii="Symbol" w:hAnsi="Symbol" w:hint="default"/>
+      </w:rPr>
+    </w:lvl>
+    <w:lvl w:ilvl="4" w:tplc="FFFFFFFF" w:tentative="1">
+      <w:start w:val="1"/>
+      <w:numFmt w:val="bullet"/>
+      <w:lvlText w:val="o"/>
+      <w:lvlJc w:val="left"/>
+      <w:pPr>
+        <w:ind w:left="3600" w:hanging="360"/>
+      </w:pPr>
+      <w:rPr>
+        <w:rFonts w:ascii="Courier New" w:hAnsi="Courier New" w:cs="Courier New" w:hint="default"/>
+      </w:rPr>
+    </w:lvl>
+    <w:lvl w:ilvl="5" w:tplc="FFFFFFFF" w:tentative="1">
+      <w:start w:val="1"/>
+      <w:numFmt w:val="bullet"/>
+      <w:lvlText w:val=""/>
+      <w:lvlJc w:val="left"/>
+      <w:pPr>
+        <w:ind w:left="4320" w:hanging="360"/>
+      </w:pPr>
+      <w:rPr>
+        <w:rFonts w:ascii="Wingdings" w:hAnsi="Wingdings" w:hint="default"/>
+      </w:rPr>
+    </w:lvl>
+    <w:lvl w:ilvl="6" w:tplc="FFFFFFFF" w:tentative="1">
+      <w:start w:val="1"/>
+      <w:numFmt w:val="bullet"/>
+      <w:lvlText w:val=""/>
+      <w:lvlJc w:val="left"/>
+      <w:pPr>
+        <w:ind w:left="5040" w:hanging="360"/>
+      </w:pPr>
+      <w:rPr>
+        <w:rFonts w:ascii="Symbol" w:hAnsi="Symbol" w:hint="default"/>
+      </w:rPr>
+    </w:lvl>
+    <w:lvl w:ilvl="7" w:tplc="FFFFFFFF" w:tentative="1">
+      <w:start w:val="1"/>
+      <w:numFmt w:val="bullet"/>
+      <w:lvlText w:val="o"/>
+      <w:lvlJc w:val="left"/>
+      <w:pPr>
+        <w:ind w:left="5760" w:hanging="360"/>
+      </w:pPr>
+      <w:rPr>
+        <w:rFonts w:ascii="Courier New" w:hAnsi="Courier New" w:cs="Courier New" w:hint="default"/>
+      </w:rPr>
+    </w:lvl>
+    <w:lvl w:ilvl="8" w:tplc="FFFFFFFF" w:tentative="1">
+      <w:start w:val="1"/>
+      <w:numFmt w:val="bullet"/>
+      <w:lvlText w:val=""/>
+      <w:lvlJc w:val="left"/>
+      <w:pPr>
+        <w:ind w:left="6480" w:hanging="360"/>
+      </w:pPr>
+      <w:rPr>
+        <w:rFonts w:ascii="Wingdings" w:hAnsi="Wingdings" w:hint="default"/>
+      </w:rPr>
+    </w:lvl>
+  </w:abstractNum>
+  <w:abstractNum w:abstractNumId="2" w15:restartNumberingAfterBreak="0">
+    <w:nsid w:val="1CA511B1"/>
+    <w:multiLevelType w:val="hybridMultilevel"/>
+    <w:tmpl w:val="D08C42BA"/>
+    <w:lvl w:ilvl="0" w:tplc="040C000F">
+      <w:start w:val="1"/>
+      <w:numFmt w:val="decimal"/>
+      <w:lvlText w:val="%1."/>
+      <w:lvlJc w:val="left"/>
+      <w:pPr>
+        <w:ind w:left="720" w:hanging="360"/>
+      </w:pPr>
+    </w:lvl>
+    <w:lvl w:ilvl="1" w:tplc="040C0019" w:tentative="1">
+      <w:start w:val="1"/>
+      <w:numFmt w:val="lowerLetter"/>
+      <w:lvlText w:val="%2."/>
+      <w:lvlJc w:val="left"/>
+      <w:pPr>
+        <w:ind w:left="1440" w:hanging="360"/>
+      </w:pPr>
+    </w:lvl>
+    <w:lvl w:ilvl="2" w:tplc="040C001B" w:tentative="1">
+      <w:start w:val="1"/>
+      <w:numFmt w:val="lowerRoman"/>
+      <w:lvlText w:val="%3."/>
+      <w:lvlJc w:val="right"/>
+      <w:pPr>
+        <w:ind w:left="2160" w:hanging="180"/>
+      </w:pPr>
+    </w:lvl>
+    <w:lvl w:ilvl="3" w:tplc="040C000F" w:tentative="1">
+      <w:start w:val="1"/>
+      <w:numFmt w:val="decimal"/>
+      <w:lvlText w:val="%4."/>
+      <w:lvlJc w:val="left"/>
+      <w:pPr>
+        <w:ind w:left="2880" w:hanging="360"/>
+      </w:pPr>
+    </w:lvl>
+    <w:lvl w:ilvl="4" w:tplc="040C0019" w:tentative="1">
+      <w:start w:val="1"/>
+      <w:numFmt w:val="lowerLetter"/>
+      <w:lvlText w:val="%5."/>
+      <w:lvlJc w:val="left"/>
+      <w:pPr>
+        <w:ind w:left="3600" w:hanging="360"/>
+      </w:pPr>
+    </w:lvl>
+    <w:lvl w:ilvl="5" w:tplc="040C001B" w:tentative="1">
+      <w:start w:val="1"/>
+      <w:numFmt w:val="lowerRoman"/>
+      <w:lvlText w:val="%6."/>
+      <w:lvlJc w:val="right"/>
+      <w:pPr>
+        <w:ind w:left="4320" w:hanging="180"/>
+      </w:pPr>
+    </w:lvl>
+    <w:lvl w:ilvl="6" w:tplc="040C000F" w:tentative="1">
+      <w:start w:val="1"/>
+      <w:numFmt w:val="decimal"/>
+      <w:lvlText w:val="%7."/>
+      <w:lvlJc w:val="left"/>
+      <w:pPr>
+        <w:ind w:left="5040" w:hanging="360"/>
+      </w:pPr>
+    </w:lvl>
+    <w:lvl w:ilvl="7" w:tplc="040C0019" w:tentative="1">
+      <w:start w:val="1"/>
+      <w:numFmt w:val="lowerLetter"/>
+      <w:lvlText w:val="%8."/>
+      <w:lvlJc w:val="left"/>
+      <w:pPr>
+        <w:ind w:left="5760" w:hanging="360"/>
+      </w:pPr>
+    </w:lvl>
+    <w:lvl w:ilvl="8" w:tplc="040C001B" w:tentative="1">
+      <w:start w:val="1"/>
+      <w:numFmt w:val="lowerRoman"/>
+      <w:lvlText w:val="%9."/>
+      <w:lvlJc w:val="right"/>
+      <w:pPr>
+        <w:ind w:left="6480" w:hanging="180"/>
+      </w:pPr>
+    </w:lvl>
+  </w:abstractNum>
+  <w:abstractNum w:abstractNumId="3" w15:restartNumberingAfterBreak="0">
+    <w:nsid w:val="44DC73F6"/>
+    <w:multiLevelType w:val="hybridMultilevel"/>
+    <w:tmpl w:val="CA5CC17A"/>
+    <w:lvl w:ilvl="0" w:tplc="040C0001">
+      <w:start w:val="1"/>
+      <w:numFmt w:val="bullet"/>
+      <w:lvlText w:val=""/>
+      <w:lvlJc w:val="left"/>
+      <w:pPr>
+        <w:ind w:left="720" w:hanging="360"/>
+      </w:pPr>
+      <w:rPr>
+        <w:rFonts w:ascii="Symbol" w:hAnsi="Symbol" w:hint="default"/>
+      </w:rPr>
+    </w:lvl>
+    <w:lvl w:ilvl="1" w:tplc="040C0003" w:tentative="1">
+      <w:start w:val="1"/>
+      <w:numFmt w:val="bullet"/>
+      <w:lvlText w:val="o"/>
+      <w:lvlJc w:val="left"/>
+      <w:pPr>
+        <w:ind w:left="1440" w:hanging="360"/>
+      </w:pPr>
+      <w:rPr>
+        <w:rFonts w:ascii="Courier New" w:hAnsi="Courier New" w:cs="Courier New" w:hint="default"/>
+      </w:rPr>
+    </w:lvl>
+    <w:lvl w:ilvl="2" w:tplc="040C0005" w:tentative="1">
+      <w:start w:val="1"/>
+      <w:numFmt w:val="bullet"/>
+      <w:lvlText w:val=""/>
+      <w:lvlJc w:val="left"/>
+      <w:pPr>
+        <w:ind w:left="2160" w:hanging="360"/>
+      </w:pPr>
+      <w:rPr>
+        <w:rFonts w:ascii="Wingdings" w:hAnsi="Wingdings" w:hint="default"/>
+      </w:rPr>
+    </w:lvl>
+    <w:lvl w:ilvl="3" w:tplc="040C0001" w:tentative="1">
+      <w:start w:val="1"/>
+      <w:numFmt w:val="bullet"/>
+      <w:lvlText w:val=""/>
+      <w:lvlJc w:val="left"/>
+      <w:pPr>
+        <w:ind w:left="2880" w:hanging="360"/>
+      </w:pPr>
+      <w:rPr>
+        <w:rFonts w:ascii="Symbol" w:hAnsi="Symbol" w:hint="default"/>
+      </w:rPr>
+    </w:lvl>
+    <w:lvl w:ilvl="4" w:tplc="040C0003" w:tentative="1">
+      <w:start w:val="1"/>
+      <w:numFmt w:val="bullet"/>
+      <w:lvlText w:val="o"/>
+      <w:lvlJc w:val="left"/>
+      <w:pPr>
+        <w:ind w:left="3600" w:hanging="360"/>
+      </w:pPr>
+      <w:rPr>
+        <w:rFonts w:ascii="Courier New" w:hAnsi="Courier New" w:cs="Courier New" w:hint="default"/>
+      </w:rPr>
+    </w:lvl>
+    <w:lvl w:ilvl="5" w:tplc="040C0005" w:tentative="1">
+      <w:start w:val="1"/>
+      <w:numFmt w:val="bullet"/>
+      <w:lvlText w:val=""/>
+      <w:lvlJc w:val="left"/>
+      <w:pPr>
+        <w:ind w:left="4320" w:hanging="360"/>
+      </w:pPr>
+      <w:rPr>
+        <w:rFonts w:ascii="Wingdings" w:hAnsi="Wingdings" w:hint="default"/>
+      </w:rPr>
+    </w:lvl>
+    <w:lvl w:ilvl="6" w:tplc="040C0001" w:tentative="1">
+      <w:start w:val="1"/>
+      <w:numFmt w:val="bullet"/>
+      <w:lvlText w:val=""/>
+      <w:lvlJc w:val="left"/>
+      <w:pPr>
+        <w:ind w:left="5040" w:hanging="360"/>
+      </w:pPr>
+      <w:rPr>
+        <w:rFonts w:ascii="Symbol" w:hAnsi="Symbol" w:hint="default"/>
+      </w:rPr>
+    </w:lvl>
+    <w:lvl w:ilvl="7" w:tplc="040C0003" w:tentative="1">
+      <w:start w:val="1"/>
+      <w:numFmt w:val="bullet"/>
+      <w:lvlText w:val="o"/>
+      <w:lvlJc w:val="left"/>
+      <w:pPr>
+        <w:ind w:left="5760" w:hanging="360"/>
+      </w:pPr>
+      <w:rPr>
+        <w:rFonts w:ascii="Courier New" w:hAnsi="Courier New" w:cs="Courier New" w:hint="default"/>
+      </w:rPr>
+    </w:lvl>
+    <w:lvl w:ilvl="8" w:tplc="040C0005" w:tentative="1">
+      <w:start w:val="1"/>
+      <w:numFmt w:val="bullet"/>
+      <w:lvlText w:val=""/>
+      <w:lvlJc w:val="left"/>
+      <w:pPr>
+        <w:ind w:left="6480" w:hanging="360"/>
+      </w:pPr>
+      <w:rPr>
+        <w:rFonts w:ascii="Wingdings" w:hAnsi="Wingdings" w:hint="default"/>
+      </w:rPr>
+    </w:lvl>
+  </w:abstractNum>
+  <w:abstractNum w:abstractNumId="4" w15:restartNumberingAfterBreak="0">
+    <w:nsid w:val="720F7556"/>
+    <w:multiLevelType w:val="hybridMultilevel"/>
+    <w:tmpl w:val="91061048"/>
+    <w:lvl w:ilvl="0" w:tplc="040C000B">
+      <w:start w:val="1"/>
+      <w:numFmt w:val="bullet"/>
+      <w:lvlText w:val=""/>
+      <w:lvlJc w:val="left"/>
+      <w:pPr>
+        <w:ind w:left="720" w:hanging="360"/>
+      </w:pPr>
+      <w:rPr>
+        <w:rFonts w:ascii="Wingdings" w:hAnsi="Wingdings" w:hint="default"/>
+      </w:rPr>
+    </w:lvl>
+    <w:lvl w:ilvl="1" w:tplc="040C0003" w:tentative="1">
+      <w:start w:val="1"/>
+      <w:numFmt w:val="bullet"/>
+      <w:lvlText w:val="o"/>
+      <w:lvlJc w:val="left"/>
+      <w:pPr>
+        <w:ind w:left="1440" w:hanging="360"/>
+      </w:pPr>
+      <w:rPr>
+        <w:rFonts w:ascii="Courier New" w:hAnsi="Courier New" w:cs="Courier New" w:hint="default"/>
+      </w:rPr>
+    </w:lvl>
+    <w:lvl w:ilvl="2" w:tplc="040C0005" w:tentative="1">
+      <w:start w:val="1"/>
+      <w:numFmt w:val="bullet"/>
+      <w:lvlText w:val=""/>
+      <w:lvlJc w:val="left"/>
+      <w:pPr>
+        <w:ind w:left="2160" w:hanging="360"/>
+      </w:pPr>
+      <w:rPr>
+        <w:rFonts w:ascii="Wingdings" w:hAnsi="Wingdings" w:hint="default"/>
+      </w:rPr>
+    </w:lvl>
+    <w:lvl w:ilvl="3" w:tplc="040C0001" w:tentative="1">
+      <w:start w:val="1"/>
+      <w:numFmt w:val="bullet"/>
+      <w:lvlText w:val=""/>
+      <w:lvlJc w:val="left"/>
+      <w:pPr>
+        <w:ind w:left="2880" w:hanging="360"/>
+      </w:pPr>
+      <w:rPr>
+        <w:rFonts w:ascii="Symbol" w:hAnsi="Symbol" w:hint="default"/>
+      </w:rPr>
+    </w:lvl>
+    <w:lvl w:ilvl="4" w:tplc="040C0003" w:tentative="1">
+      <w:start w:val="1"/>
+      <w:numFmt w:val="bullet"/>
+      <w:lvlText w:val="o"/>
+      <w:lvlJc w:val="left"/>
+      <w:pPr>
+        <w:ind w:left="3600" w:hanging="360"/>
+      </w:pPr>
+      <w:rPr>
+        <w:rFonts w:ascii="Courier New" w:hAnsi="Courier New" w:cs="Courier New" w:hint="default"/>
+      </w:rPr>
+    </w:lvl>
+    <w:lvl w:ilvl="5" w:tplc="040C0005" w:tentative="1">
+      <w:start w:val="1"/>
+      <w:numFmt w:val="bullet"/>
+      <w:lvlText w:val=""/>
+      <w:lvlJc w:val="left"/>
+      <w:pPr>
+        <w:ind w:left="4320" w:hanging="360"/>
+      </w:pPr>
+      <w:rPr>
+        <w:rFonts w:ascii="Wingdings" w:hAnsi="Wingdings" w:hint="default"/>
+      </w:rPr>
+    </w:lvl>
+    <w:lvl w:ilvl="6" w:tplc="040C0001" w:tentative="1">
+      <w:start w:val="1"/>
+      <w:numFmt w:val="bullet"/>
+      <w:lvlText w:val=""/>
+      <w:lvlJc w:val="left"/>
+      <w:pPr>
+        <w:ind w:left="5040" w:hanging="360"/>
+      </w:pPr>
+      <w:rPr>
+        <w:rFonts w:ascii="Symbol" w:hAnsi="Symbol" w:hint="default"/>
+      </w:rPr>
+    </w:lvl>
+    <w:lvl w:ilvl="7" w:tplc="040C0003" w:tentative="1">
+      <w:start w:val="1"/>
+      <w:numFmt w:val="bullet"/>
+      <w:lvlText w:val="o"/>
+      <w:lvlJc w:val="left"/>
+      <w:pPr>
+        <w:ind w:left="5760" w:hanging="360"/>
+      </w:pPr>
+      <w:rPr>
+        <w:rFonts w:ascii="Courier New" w:hAnsi="Courier New" w:cs="Courier New" w:hint="default"/>
+      </w:rPr>
+    </w:lvl>
+    <w:lvl w:ilvl="8" w:tplc="040C0005" w:tentative="1">
+      <w:start w:val="1"/>
+      <w:numFmt w:val="bullet"/>
+      <w:lvlText w:val=""/>
+      <w:lvlJc w:val="left"/>
+      <w:pPr>
+        <w:ind w:left="6480" w:hanging="360"/>
+      </w:pPr>
+      <w:rPr>
+        <w:rFonts w:ascii="Wingdings" w:hAnsi="Wingdings" w:hint="default"/>
+      </w:rPr>
+    </w:lvl>
+  </w:abstractNum>
+  <w:num w:numId="1" w16cid:durableId="1840198586">
+    <w:abstractNumId w:val="2"/>
+  </w:num>
+  <w:num w:numId="2" w16cid:durableId="1522816981">
+    <w:abstractNumId w:val="0"/>
+  </w:num>
+  <w:num w:numId="3" w16cid:durableId="1060439918">
+    <w:abstractNumId w:val="3"/>
+  </w:num>
+  <w:num w:numId="4" w16cid:durableId="1152329212">
+    <w:abstractNumId w:val="1"/>
+  </w:num>
+  <w:num w:numId="5" w16cid:durableId="1223911126">
+    <w:abstractNumId w:val="4"/>
+  </w:num>
+</w:numbering>
 </file>
 
 <file path=word/styles.xml><?xml version="1.0" encoding="utf-8"?>
@@ -687,6 +1501,49 @@
     <w:name w:val="Normal"/>
     <w:qFormat/>
   </w:style>
+  <w:style w:type="paragraph" w:styleId="Titre1">
+    <w:name w:val="heading 1"/>
+    <w:basedOn w:val="Normal"/>
+    <w:next w:val="Normal"/>
+    <w:link w:val="Titre1Car"/>
+    <w:uiPriority w:val="9"/>
+    <w:qFormat/>
+    <w:rsid w:val="00385F7F"/>
+    <w:pPr>
+      <w:keepNext/>
+      <w:keepLines/>
+      <w:spacing w:before="240" w:after="0"/>
+      <w:outlineLvl w:val="0"/>
+    </w:pPr>
+    <w:rPr>
+      <w:rFonts w:asciiTheme="majorHAnsi" w:eastAsiaTheme="majorEastAsia" w:hAnsiTheme="majorHAnsi" w:cstheme="majorBidi"/>
+      <w:color w:val="2F5496" w:themeColor="accent1" w:themeShade="BF"/>
+      <w:sz w:val="32"/>
+      <w:szCs w:val="32"/>
+    </w:rPr>
+  </w:style>
+  <w:style w:type="paragraph" w:styleId="Titre2">
+    <w:name w:val="heading 2"/>
+    <w:basedOn w:val="Normal"/>
+    <w:next w:val="Normal"/>
+    <w:link w:val="Titre2Car"/>
+    <w:uiPriority w:val="9"/>
+    <w:unhideWhenUsed/>
+    <w:qFormat/>
+    <w:rsid w:val="006748F9"/>
+    <w:pPr>
+      <w:keepNext/>
+      <w:keepLines/>
+      <w:spacing w:before="40" w:after="0"/>
+      <w:outlineLvl w:val="1"/>
+    </w:pPr>
+    <w:rPr>
+      <w:rFonts w:asciiTheme="majorHAnsi" w:eastAsiaTheme="majorEastAsia" w:hAnsiTheme="majorHAnsi" w:cstheme="majorBidi"/>
+      <w:color w:val="2F5496" w:themeColor="accent1" w:themeShade="BF"/>
+      <w:sz w:val="26"/>
+      <w:szCs w:val="26"/>
+    </w:rPr>
+  </w:style>
   <w:style w:type="character" w:default="1" w:styleId="Policepardfaut">
     <w:name w:val="Default Paragraph Font"/>
     <w:uiPriority w:val="1"/>
@@ -752,6 +1609,87 @@
     <w:rPr>
       <w:color w:val="605E5C"/>
       <w:shd w:val="clear" w:color="auto" w:fill="E1DFDD"/>
+    </w:rPr>
+  </w:style>
+  <w:style w:type="character" w:customStyle="1" w:styleId="Titre2Car">
+    <w:name w:val="Titre 2 Car"/>
+    <w:basedOn w:val="Policepardfaut"/>
+    <w:link w:val="Titre2"/>
+    <w:uiPriority w:val="9"/>
+    <w:rsid w:val="006748F9"/>
+    <w:rPr>
+      <w:rFonts w:asciiTheme="majorHAnsi" w:eastAsiaTheme="majorEastAsia" w:hAnsiTheme="majorHAnsi" w:cstheme="majorBidi"/>
+      <w:color w:val="2F5496" w:themeColor="accent1" w:themeShade="BF"/>
+      <w:sz w:val="26"/>
+      <w:szCs w:val="26"/>
+    </w:rPr>
+  </w:style>
+  <w:style w:type="paragraph" w:styleId="Paragraphedeliste">
+    <w:name w:val="List Paragraph"/>
+    <w:basedOn w:val="Normal"/>
+    <w:uiPriority w:val="34"/>
+    <w:qFormat/>
+    <w:rsid w:val="00385F7F"/>
+    <w:pPr>
+      <w:ind w:left="720"/>
+      <w:contextualSpacing/>
+    </w:pPr>
+  </w:style>
+  <w:style w:type="paragraph" w:styleId="En-tte">
+    <w:name w:val="header"/>
+    <w:basedOn w:val="Normal"/>
+    <w:link w:val="En-tteCar"/>
+    <w:uiPriority w:val="99"/>
+    <w:unhideWhenUsed/>
+    <w:rsid w:val="00385F7F"/>
+    <w:pPr>
+      <w:tabs>
+        <w:tab w:val="center" w:pos="4536"/>
+        <w:tab w:val="right" w:pos="9072"/>
+      </w:tabs>
+      <w:spacing w:after="0" w:line="240" w:lineRule="auto"/>
+    </w:pPr>
+  </w:style>
+  <w:style w:type="character" w:customStyle="1" w:styleId="En-tteCar">
+    <w:name w:val="En-tête Car"/>
+    <w:basedOn w:val="Policepardfaut"/>
+    <w:link w:val="En-tte"/>
+    <w:uiPriority w:val="99"/>
+    <w:rsid w:val="00385F7F"/>
+  </w:style>
+  <w:style w:type="paragraph" w:styleId="Pieddepage">
+    <w:name w:val="footer"/>
+    <w:basedOn w:val="Normal"/>
+    <w:link w:val="PieddepageCar"/>
+    <w:uiPriority w:val="99"/>
+    <w:unhideWhenUsed/>
+    <w:rsid w:val="00385F7F"/>
+    <w:pPr>
+      <w:tabs>
+        <w:tab w:val="center" w:pos="4536"/>
+        <w:tab w:val="right" w:pos="9072"/>
+      </w:tabs>
+      <w:spacing w:after="0" w:line="240" w:lineRule="auto"/>
+    </w:pPr>
+  </w:style>
+  <w:style w:type="character" w:customStyle="1" w:styleId="PieddepageCar">
+    <w:name w:val="Pied de page Car"/>
+    <w:basedOn w:val="Policepardfaut"/>
+    <w:link w:val="Pieddepage"/>
+    <w:uiPriority w:val="99"/>
+    <w:rsid w:val="00385F7F"/>
+  </w:style>
+  <w:style w:type="character" w:customStyle="1" w:styleId="Titre1Car">
+    <w:name w:val="Titre 1 Car"/>
+    <w:basedOn w:val="Policepardfaut"/>
+    <w:link w:val="Titre1"/>
+    <w:uiPriority w:val="9"/>
+    <w:rsid w:val="00385F7F"/>
+    <w:rPr>
+      <w:rFonts w:asciiTheme="majorHAnsi" w:eastAsiaTheme="majorEastAsia" w:hAnsiTheme="majorHAnsi" w:cstheme="majorBidi"/>
+      <w:color w:val="2F5496" w:themeColor="accent1" w:themeShade="BF"/>
+      <w:sz w:val="32"/>
+      <w:szCs w:val="32"/>
     </w:rPr>
   </w:style>
 </w:styles>

</xml_diff>